<commit_message>
add diagram in design document
draw.io is good site.
</commit_message>
<xml_diff>
--- a/doc/Thermometer App Design.docx
+++ b/doc/Thermometer App Design.docx
@@ -146,7 +146,7 @@
           <w:noProof/>
           <w:sz w:val="48"/>
         </w:rPr>
-        <w:t>November 18, 2013</w:t>
+        <w:t>November 19, 2013</w:t>
       </w:r>
       <w:r>
         <w:rPr>
@@ -360,8 +360,6 @@
       <w:r>
         <w:fldChar w:fldCharType="separate"/>
       </w:r>
-      <w:bookmarkStart w:id="0" w:name="_GoBack"/>
-      <w:bookmarkEnd w:id="0"/>
       <w:r>
         <w:rPr>
           <w:noProof/>
@@ -2327,8 +2325,8 @@
           <w:numId w:val="17"/>
         </w:numPr>
       </w:pPr>
-      <w:bookmarkStart w:id="1" w:name="_Toc506458777"/>
-      <w:bookmarkStart w:id="2" w:name="_Toc372569901"/>
+      <w:bookmarkStart w:id="0" w:name="_Toc506458777"/>
+      <w:bookmarkStart w:id="1" w:name="_Toc372569901"/>
       <w:r>
         <w:lastRenderedPageBreak/>
         <w:t xml:space="preserve">General </w:t>
@@ -2336,8 +2334,8 @@
       <w:r>
         <w:t>Description</w:t>
       </w:r>
+      <w:bookmarkEnd w:id="0"/>
       <w:bookmarkEnd w:id="1"/>
-      <w:bookmarkEnd w:id="2"/>
     </w:p>
     <w:p/>
     <w:p>
@@ -2364,14 +2362,14 @@
           <w:numId w:val="17"/>
         </w:numPr>
       </w:pPr>
-      <w:bookmarkStart w:id="3" w:name="_Toc372569902"/>
+      <w:bookmarkStart w:id="2" w:name="_Toc372569902"/>
       <w:r>
         <w:t>Hardware</w:t>
       </w:r>
-      <w:bookmarkEnd w:id="3"/>
-    </w:p>
-    <w:p>
-      <w:bookmarkStart w:id="4" w:name="_Toc506458784"/>
+      <w:bookmarkEnd w:id="2"/>
+    </w:p>
+    <w:p>
+      <w:bookmarkStart w:id="3" w:name="_Toc506458784"/>
       <w:r>
         <w:t xml:space="preserve">This app is web-based </w:t>
       </w:r>
@@ -2418,11 +2416,11 @@
           <w:numId w:val="17"/>
         </w:numPr>
       </w:pPr>
-      <w:bookmarkStart w:id="5" w:name="_Toc372569903"/>
+      <w:bookmarkStart w:id="4" w:name="_Toc372569903"/>
       <w:r>
         <w:t>Software</w:t>
       </w:r>
-      <w:bookmarkEnd w:id="5"/>
+      <w:bookmarkEnd w:id="4"/>
     </w:p>
     <w:p>
       <w:pPr>
@@ -2432,7 +2430,7 @@
           <w:numId w:val="17"/>
         </w:numPr>
       </w:pPr>
-      <w:bookmarkStart w:id="6" w:name="_Toc372569904"/>
+      <w:bookmarkStart w:id="5" w:name="_Toc372569904"/>
       <w:proofErr w:type="gramStart"/>
       <w:r>
         <w:t>node.js</w:t>
@@ -2441,7 +2439,7 @@
       <w:r>
         <w:t xml:space="preserve"> and express framework</w:t>
       </w:r>
-      <w:bookmarkEnd w:id="6"/>
+      <w:bookmarkEnd w:id="5"/>
     </w:p>
     <w:p>
       <w:pPr>
@@ -2468,11 +2466,11 @@
           <w:numId w:val="17"/>
         </w:numPr>
       </w:pPr>
-      <w:bookmarkStart w:id="7" w:name="_Toc372569905"/>
+      <w:bookmarkStart w:id="6" w:name="_Toc372569905"/>
       <w:r>
         <w:t>Twitter bootstrap</w:t>
       </w:r>
-      <w:bookmarkEnd w:id="7"/>
+      <w:bookmarkEnd w:id="6"/>
     </w:p>
     <w:p>
       <w:r>
@@ -2491,11 +2489,11 @@
           <w:numId w:val="17"/>
         </w:numPr>
       </w:pPr>
-      <w:bookmarkStart w:id="8" w:name="_Toc372569906"/>
+      <w:bookmarkStart w:id="7" w:name="_Toc372569906"/>
       <w:r>
         <w:t>JQuery and angular.js</w:t>
       </w:r>
-      <w:bookmarkEnd w:id="8"/>
+      <w:bookmarkEnd w:id="7"/>
     </w:p>
     <w:p>
       <w:r>
@@ -2514,11 +2512,11 @@
           <w:numId w:val="17"/>
         </w:numPr>
       </w:pPr>
-      <w:bookmarkStart w:id="9" w:name="_Toc372569907"/>
+      <w:bookmarkStart w:id="8" w:name="_Toc372569907"/>
       <w:r>
         <w:t>Jasmine</w:t>
       </w:r>
-      <w:bookmarkEnd w:id="9"/>
+      <w:bookmarkEnd w:id="8"/>
     </w:p>
     <w:p>
       <w:r>
@@ -2537,12 +2535,12 @@
           <w:numId w:val="17"/>
         </w:numPr>
       </w:pPr>
-      <w:bookmarkStart w:id="10" w:name="_Toc372569908"/>
+      <w:bookmarkStart w:id="9" w:name="_Toc372569908"/>
       <w:r>
         <w:lastRenderedPageBreak/>
         <w:t>Sequence Diagram</w:t>
       </w:r>
-      <w:bookmarkEnd w:id="10"/>
+      <w:bookmarkEnd w:id="9"/>
     </w:p>
     <w:p>
       <w:pPr>
@@ -2552,11 +2550,11 @@
           <w:numId w:val="17"/>
         </w:numPr>
       </w:pPr>
-      <w:bookmarkStart w:id="11" w:name="_Toc372569909"/>
+      <w:bookmarkStart w:id="10" w:name="_Toc372569909"/>
       <w:r>
         <w:t>Main View</w:t>
       </w:r>
-      <w:bookmarkEnd w:id="11"/>
+      <w:bookmarkEnd w:id="10"/>
     </w:p>
     <w:p>
       <w:r>
@@ -2616,13 +2614,13 @@
           <w:numId w:val="17"/>
         </w:numPr>
       </w:pPr>
+      <w:bookmarkStart w:id="11" w:name="_Toc372569910"/>
       <w:bookmarkStart w:id="12" w:name="OLE_LINK1"/>
       <w:bookmarkStart w:id="13" w:name="OLE_LINK2"/>
-      <w:bookmarkStart w:id="14" w:name="_Toc372569910"/>
       <w:r>
         <w:t>Diagram script:</w:t>
       </w:r>
-      <w:bookmarkEnd w:id="14"/>
+      <w:bookmarkEnd w:id="11"/>
     </w:p>
     <w:bookmarkEnd w:id="12"/>
     <w:bookmarkEnd w:id="13"/>
@@ -3067,11 +3065,11 @@
           <w:numId w:val="17"/>
         </w:numPr>
       </w:pPr>
-      <w:bookmarkStart w:id="15" w:name="_Toc372569911"/>
+      <w:bookmarkStart w:id="14" w:name="_Toc372569911"/>
       <w:r>
         <w:t>Setting View</w:t>
       </w:r>
-      <w:bookmarkEnd w:id="15"/>
+      <w:bookmarkEnd w:id="14"/>
     </w:p>
     <w:p>
       <w:r>
@@ -3130,11 +3128,11 @@
           <w:numId w:val="17"/>
         </w:numPr>
       </w:pPr>
-      <w:bookmarkStart w:id="16" w:name="_Toc372569912"/>
+      <w:bookmarkStart w:id="15" w:name="_Toc372569912"/>
       <w:r>
         <w:t>Diagram script:</w:t>
       </w:r>
-      <w:bookmarkEnd w:id="16"/>
+      <w:bookmarkEnd w:id="15"/>
     </w:p>
     <w:p/>
     <w:p>
@@ -3671,12 +3669,75 @@
           <w:numId w:val="17"/>
         </w:numPr>
       </w:pPr>
-      <w:bookmarkStart w:id="17" w:name="_Toc372569913"/>
+      <w:bookmarkStart w:id="16" w:name="_Toc372569913"/>
       <w:r>
         <w:lastRenderedPageBreak/>
+        <w:t>Component Diagram</w:t>
+      </w:r>
+    </w:p>
+    <w:p>
+      <w:bookmarkStart w:id="17" w:name="_GoBack"/>
+      <w:r>
+        <w:rPr>
+          <w:noProof/>
+          <w:lang w:val="en-CA"/>
+        </w:rPr>
+        <w:drawing>
+          <wp:inline distT="0" distB="0" distL="0" distR="0">
+            <wp:extent cx="5943600" cy="4850130"/>
+            <wp:effectExtent l="0" t="0" r="0" b="0"/>
+            <wp:docPr id="1" name="Picture 1"/>
+            <wp:cNvGraphicFramePr>
+              <a:graphicFrameLocks xmlns:a="http://schemas.openxmlformats.org/drawingml/2006/main" noChangeAspect="1"/>
+            </wp:cNvGraphicFramePr>
+            <a:graphic xmlns:a="http://schemas.openxmlformats.org/drawingml/2006/main">
+              <a:graphicData uri="http://schemas.openxmlformats.org/drawingml/2006/picture">
+                <pic:pic xmlns:pic="http://schemas.openxmlformats.org/drawingml/2006/picture">
+                  <pic:nvPicPr>
+                    <pic:cNvPr id="0" name="Drawing0 (1).png"/>
+                    <pic:cNvPicPr/>
+                  </pic:nvPicPr>
+                  <pic:blipFill>
+                    <a:blip r:embed="rId13">
+                      <a:extLst>
+                        <a:ext uri="{28A0092B-C50C-407E-A947-70E740481C1C}">
+                          <a14:useLocalDpi xmlns:a14="http://schemas.microsoft.com/office/drawing/2010/main" val="0"/>
+                        </a:ext>
+                      </a:extLst>
+                    </a:blip>
+                    <a:stretch>
+                      <a:fillRect/>
+                    </a:stretch>
+                  </pic:blipFill>
+                  <pic:spPr>
+                    <a:xfrm>
+                      <a:off x="0" y="0"/>
+                      <a:ext cx="5943600" cy="4850130"/>
+                    </a:xfrm>
+                    <a:prstGeom prst="rect">
+                      <a:avLst/>
+                    </a:prstGeom>
+                  </pic:spPr>
+                </pic:pic>
+              </a:graphicData>
+            </a:graphic>
+          </wp:inline>
+        </w:drawing>
+      </w:r>
+      <w:bookmarkEnd w:id="17"/>
+    </w:p>
+    <w:p>
+      <w:pPr>
+        <w:pStyle w:val="Heading1"/>
+        <w:numPr>
+          <w:ilvl w:val="0"/>
+          <w:numId w:val="17"/>
+        </w:numPr>
+      </w:pPr>
+      <w:r>
         <w:t>Component Design</w:t>
       </w:r>
-      <w:bookmarkEnd w:id="17"/>
+      <w:bookmarkEnd w:id="16"/>
     </w:p>
     <w:p>
       <w:pPr>
@@ -3828,6 +3889,7 @@
         </w:numPr>
       </w:pPr>
       <w:r>
+        <w:lastRenderedPageBreak/>
         <w:t xml:space="preserve">That method also check if current temperature </w:t>
       </w:r>
       <w:proofErr w:type="spellStart"/>
@@ -4072,28 +4134,7 @@
         <w:t xml:space="preserve"> </w:t>
       </w:r>
       <w:r>
-        <w:t xml:space="preserve">it binds to </w:t>
-      </w:r>
-      <w:r>
-        <w:t>threshold</w:t>
-      </w:r>
-      <w:r>
-        <w:t xml:space="preserve"> controller to </w:t>
-      </w:r>
-      <w:r>
-        <w:t>display</w:t>
-      </w:r>
-      <w:r>
-        <w:t>/update</w:t>
-      </w:r>
-      <w:r>
-        <w:t xml:space="preserve"> single threshold</w:t>
-      </w:r>
-      <w:r>
-        <w:t xml:space="preserve"> settings</w:t>
-      </w:r>
-      <w:r>
-        <w:t>.</w:t>
+        <w:t>it binds to threshold controller to display/update single threshold settings.</w:t>
       </w:r>
     </w:p>
     <w:p>
@@ -4106,7 +4147,6 @@
       </w:pPr>
       <w:bookmarkStart w:id="25" w:name="_Toc372569921"/>
       <w:r>
-        <w:lastRenderedPageBreak/>
         <w:t>Threshold Controller</w:t>
       </w:r>
       <w:bookmarkEnd w:id="25"/>
@@ -4193,7 +4233,7 @@
       <w:r>
         <w:t>This is web method return temperature to client side.</w:t>
       </w:r>
-      <w:bookmarkEnd w:id="4"/>
+      <w:bookmarkEnd w:id="3"/>
     </w:p>
     <w:sectPr>
       <w:pgSz w:w="12240" w:h="15840"/>

</xml_diff>